<commit_message>
id added at top
</commit_message>
<xml_diff>
--- a/coding details proforma.docx
+++ b/coding details proforma.docx
@@ -462,47 +462,100 @@
           <w:rFonts w:ascii="Times New Roman" w:hAnsi="Times New Roman"/>
           <w:sz w:val="24"/>
         </w:rPr>
+        <w:t xml:space="preserve"> Arshit Modi</w:t>
+      </w:r>
+    </w:p>
+    <w:p>
+      <w:pPr>
+        <w:spacing w:after="0" w:line="360" w:lineRule="auto"/>
+        <w:ind w:left="720"/>
+        <w:rPr>
+          <w:rFonts w:ascii="Times New Roman" w:hAnsi="Times New Roman"/>
+          <w:sz w:val="24"/>
+        </w:rPr>
+      </w:pPr>
+      <w:r>
+        <w:rPr>
+          <w:rFonts w:ascii="Times New Roman" w:hAnsi="Times New Roman"/>
+          <w:sz w:val="24"/>
+        </w:rPr>
+        <w:t>ID:</w:t>
+      </w:r>
+      <w:r>
+        <w:rPr>
+          <w:rFonts w:ascii="Times New Roman" w:hAnsi="Times New Roman"/>
+          <w:sz w:val="24"/>
+        </w:rPr>
+        <w:t xml:space="preserve"> 2018A7PS0194P              </w:t>
+      </w:r>
+      <w:r>
+        <w:rPr>
+          <w:rFonts w:ascii="Times New Roman" w:hAnsi="Times New Roman"/>
+          <w:sz w:val="24"/>
+        </w:rPr>
+        <w:t>Name:</w:t>
+      </w:r>
+      <w:r>
+        <w:rPr>
+          <w:rFonts w:ascii="Times New Roman" w:hAnsi="Times New Roman"/>
+          <w:sz w:val="24"/>
+        </w:rPr>
+        <w:t xml:space="preserve"> Devanshu</w:t>
+      </w:r>
+    </w:p>
+    <w:p>
+      <w:pPr>
+        <w:spacing w:after="0" w:line="360" w:lineRule="auto"/>
+        <w:ind w:left="720"/>
+        <w:rPr>
+          <w:rFonts w:ascii="Times New Roman" w:hAnsi="Times New Roman"/>
+          <w:sz w:val="24"/>
+        </w:rPr>
+      </w:pPr>
+      <w:r>
+        <w:rPr>
+          <w:rFonts w:ascii="Times New Roman" w:hAnsi="Times New Roman"/>
+          <w:sz w:val="24"/>
+        </w:rPr>
+        <w:t>ID:</w:t>
+      </w:r>
+      <w:r>
         <w:t xml:space="preserve"> </w:t>
       </w:r>
-      <w:proofErr w:type="spellStart"/>
-      <w:r>
-        <w:rPr>
-          <w:rFonts w:ascii="Times New Roman" w:hAnsi="Times New Roman"/>
-          <w:sz w:val="24"/>
-        </w:rPr>
-        <w:t>Arshit</w:t>
-      </w:r>
-      <w:proofErr w:type="spellEnd"/>
-      <w:r>
-        <w:rPr>
-          <w:rFonts w:ascii="Times New Roman" w:hAnsi="Times New Roman"/>
-          <w:sz w:val="24"/>
-        </w:rPr>
-        <w:t xml:space="preserve"> Modi</w:t>
-      </w:r>
-    </w:p>
-    <w:p>
-      <w:pPr>
-        <w:spacing w:after="0" w:line="360" w:lineRule="auto"/>
-        <w:ind w:left="720"/>
-        <w:rPr>
-          <w:rFonts w:ascii="Times New Roman" w:hAnsi="Times New Roman"/>
-          <w:sz w:val="24"/>
-        </w:rPr>
-      </w:pPr>
-      <w:r>
-        <w:rPr>
-          <w:rFonts w:ascii="Times New Roman" w:hAnsi="Times New Roman"/>
-          <w:sz w:val="24"/>
-        </w:rPr>
-        <w:t>ID:</w:t>
-      </w:r>
-      <w:r>
-        <w:rPr>
-          <w:rFonts w:ascii="Times New Roman" w:hAnsi="Times New Roman"/>
-          <w:sz w:val="24"/>
-        </w:rPr>
-        <w:t xml:space="preserve"> 2018A7PS0194P              </w:t>
+      <w:r>
+        <w:rPr>
+          <w:rFonts w:ascii="Times New Roman" w:hAnsi="Times New Roman"/>
+          <w:sz w:val="24"/>
+        </w:rPr>
+        <w:t>2018A7PS0</w:t>
+      </w:r>
+      <w:r>
+        <w:rPr>
+          <w:rFonts w:ascii="Times New Roman" w:hAnsi="Times New Roman"/>
+          <w:sz w:val="24"/>
+        </w:rPr>
+        <w:t>269</w:t>
+      </w:r>
+      <w:r>
+        <w:rPr>
+          <w:rFonts w:ascii="Times New Roman" w:hAnsi="Times New Roman"/>
+          <w:sz w:val="24"/>
+        </w:rPr>
+        <w:t>P</w:t>
+      </w:r>
+      <w:r>
+        <w:rPr>
+          <w:rFonts w:ascii="Times New Roman" w:hAnsi="Times New Roman"/>
+          <w:sz w:val="24"/>
+        </w:rPr>
+        <w:t xml:space="preserve">             </w:t>
+      </w:r>
+      <w:r>
+        <w:rPr>
+          <w:rFonts w:ascii="Times New Roman" w:hAnsi="Times New Roman"/>
+          <w:sz w:val="24"/>
+        </w:rPr>
+        <w:t xml:space="preserve"> </w:t>
       </w:r>
       <w:r>
         <w:rPr>
@@ -516,101 +569,7 @@
           <w:rFonts w:ascii="Times New Roman" w:hAnsi="Times New Roman"/>
           <w:sz w:val="24"/>
         </w:rPr>
-        <w:t xml:space="preserve"> </w:t>
-      </w:r>
-      <w:proofErr w:type="spellStart"/>
-      <w:r>
-        <w:rPr>
-          <w:rFonts w:ascii="Times New Roman" w:hAnsi="Times New Roman"/>
-          <w:sz w:val="24"/>
-        </w:rPr>
-        <w:t>Devanshu</w:t>
-      </w:r>
-      <w:proofErr w:type="spellEnd"/>
-    </w:p>
-    <w:p>
-      <w:pPr>
-        <w:spacing w:after="0" w:line="360" w:lineRule="auto"/>
-        <w:ind w:left="720"/>
-        <w:rPr>
-          <w:rFonts w:ascii="Times New Roman" w:hAnsi="Times New Roman"/>
-          <w:sz w:val="24"/>
-        </w:rPr>
-      </w:pPr>
-      <w:r>
-        <w:rPr>
-          <w:rFonts w:ascii="Times New Roman" w:hAnsi="Times New Roman"/>
-          <w:sz w:val="24"/>
-        </w:rPr>
-        <w:t>ID:</w:t>
-      </w:r>
-      <w:r>
-        <w:t xml:space="preserve"> </w:t>
-      </w:r>
-      <w:r>
-        <w:rPr>
-          <w:rFonts w:ascii="Times New Roman" w:hAnsi="Times New Roman"/>
-          <w:sz w:val="24"/>
-        </w:rPr>
-        <w:t>2018A7PS0</w:t>
-      </w:r>
-      <w:r>
-        <w:rPr>
-          <w:rFonts w:ascii="Times New Roman" w:hAnsi="Times New Roman"/>
-          <w:sz w:val="24"/>
-        </w:rPr>
-        <w:t>269</w:t>
-      </w:r>
-      <w:r>
-        <w:rPr>
-          <w:rFonts w:ascii="Times New Roman" w:hAnsi="Times New Roman"/>
-          <w:sz w:val="24"/>
-        </w:rPr>
-        <w:t>P</w:t>
-      </w:r>
-      <w:r>
-        <w:rPr>
-          <w:rFonts w:ascii="Times New Roman" w:hAnsi="Times New Roman"/>
-          <w:sz w:val="24"/>
-        </w:rPr>
-        <w:t xml:space="preserve">             </w:t>
-      </w:r>
-      <w:r>
-        <w:rPr>
-          <w:rFonts w:ascii="Times New Roman" w:hAnsi="Times New Roman"/>
-          <w:sz w:val="24"/>
-        </w:rPr>
-        <w:t xml:space="preserve"> </w:t>
-      </w:r>
-      <w:r>
-        <w:rPr>
-          <w:rFonts w:ascii="Times New Roman" w:hAnsi="Times New Roman"/>
-          <w:sz w:val="24"/>
-        </w:rPr>
-        <w:t>Name:</w:t>
-      </w:r>
-      <w:r>
-        <w:rPr>
-          <w:rFonts w:ascii="Times New Roman" w:hAnsi="Times New Roman"/>
-          <w:sz w:val="24"/>
-        </w:rPr>
-        <w:t xml:space="preserve"> </w:t>
-      </w:r>
-      <w:proofErr w:type="spellStart"/>
-      <w:r>
-        <w:rPr>
-          <w:rFonts w:ascii="Times New Roman" w:hAnsi="Times New Roman"/>
-          <w:sz w:val="24"/>
-        </w:rPr>
-        <w:t>Guntaas</w:t>
-      </w:r>
-      <w:proofErr w:type="spellEnd"/>
-      <w:r>
-        <w:rPr>
-          <w:rFonts w:ascii="Times New Roman" w:hAnsi="Times New Roman"/>
-          <w:sz w:val="24"/>
-        </w:rPr>
-        <w:t xml:space="preserve"> Singh</w:t>
+        <w:t xml:space="preserve"> Guntaas Singh</w:t>
       </w:r>
     </w:p>
     <w:p>
@@ -719,17 +678,8 @@
           <w:rFonts w:ascii="Times New Roman" w:hAnsi="Times New Roman"/>
           <w:sz w:val="24"/>
         </w:rPr>
-        <w:t xml:space="preserve"> </w:t>
-      </w:r>
-      <w:proofErr w:type="spellStart"/>
-      <w:r>
-        <w:rPr>
-          <w:rFonts w:ascii="Times New Roman" w:hAnsi="Times New Roman"/>
-          <w:sz w:val="24"/>
-        </w:rPr>
-        <w:t>driver.c</w:t>
-      </w:r>
-      <w:proofErr w:type="spellEnd"/>
+        <w:t xml:space="preserve"> driver.c</w:t>
+      </w:r>
       <w:r>
         <w:rPr>
           <w:rFonts w:ascii="Times New Roman" w:hAnsi="Times New Roman"/>
@@ -743,17 +693,8 @@
           <w:rFonts w:ascii="Times New Roman" w:hAnsi="Times New Roman"/>
           <w:sz w:val="24"/>
         </w:rPr>
-        <w:t xml:space="preserve"> </w:t>
-      </w:r>
-      <w:proofErr w:type="spellStart"/>
-      <w:r>
-        <w:rPr>
-          <w:rFonts w:ascii="Times New Roman" w:hAnsi="Times New Roman"/>
-          <w:sz w:val="24"/>
-        </w:rPr>
-        <w:t>parser.h</w:t>
-      </w:r>
-      <w:proofErr w:type="spellEnd"/>
+        <w:t xml:space="preserve"> parser.h</w:t>
+      </w:r>
       <w:r>
         <w:rPr>
           <w:rFonts w:ascii="Times New Roman" w:hAnsi="Times New Roman"/>
@@ -787,7 +728,21 @@
           <w:rFonts w:ascii="Times New Roman" w:hAnsi="Times New Roman"/>
           <w:sz w:val="24"/>
         </w:rPr>
-        <w:t xml:space="preserve">    19 coding details performa.docx</w:t>
+        <w:t xml:space="preserve">    19 coding details p</w:t>
+      </w:r>
+      <w:r>
+        <w:rPr>
+          <w:rFonts w:ascii="Times New Roman" w:hAnsi="Times New Roman"/>
+          <w:sz w:val="24"/>
+        </w:rPr>
+        <w:t>ro</w:t>
+      </w:r>
+      <w:r>
+        <w:rPr>
+          <w:rFonts w:ascii="Times New Roman" w:hAnsi="Times New Roman"/>
+          <w:sz w:val="24"/>
+        </w:rPr>
+        <w:t>forma.docx</w:t>
       </w:r>
     </w:p>
     <w:p>
@@ -804,17 +759,8 @@
           <w:rFonts w:ascii="Times New Roman" w:hAnsi="Times New Roman"/>
           <w:sz w:val="24"/>
         </w:rPr>
-        <w:t xml:space="preserve">2 </w:t>
-      </w:r>
-      <w:proofErr w:type="spellStart"/>
-      <w:r>
-        <w:rPr>
-          <w:rFonts w:ascii="Times New Roman" w:hAnsi="Times New Roman"/>
-          <w:sz w:val="24"/>
-        </w:rPr>
-        <w:t>grammar.c</w:t>
-      </w:r>
-      <w:proofErr w:type="spellEnd"/>
+        <w:t>2 grammar.c</w:t>
+      </w:r>
       <w:r>
         <w:rPr>
           <w:rFonts w:ascii="Times New Roman" w:hAnsi="Times New Roman"/>
@@ -828,17 +774,8 @@
           <w:rFonts w:ascii="Times New Roman" w:hAnsi="Times New Roman"/>
           <w:sz w:val="24"/>
         </w:rPr>
-        <w:t xml:space="preserve"> </w:t>
-      </w:r>
-      <w:proofErr w:type="spellStart"/>
-      <w:r>
-        <w:rPr>
-          <w:rFonts w:ascii="Times New Roman" w:hAnsi="Times New Roman"/>
-          <w:sz w:val="24"/>
-        </w:rPr>
-        <w:t>stack.c</w:t>
-      </w:r>
-      <w:proofErr w:type="spellEnd"/>
+        <w:t xml:space="preserve"> stack.c</w:t>
+      </w:r>
       <w:r>
         <w:rPr>
           <w:rFonts w:ascii="Times New Roman" w:hAnsi="Times New Roman"/>
@@ -896,17 +833,8 @@
           <w:rFonts w:ascii="Times New Roman" w:hAnsi="Times New Roman"/>
           <w:sz w:val="24"/>
         </w:rPr>
-        <w:t xml:space="preserve"> </w:t>
-      </w:r>
-      <w:proofErr w:type="spellStart"/>
-      <w:r>
-        <w:rPr>
-          <w:rFonts w:ascii="Times New Roman" w:hAnsi="Times New Roman"/>
-          <w:sz w:val="24"/>
-        </w:rPr>
-        <w:t>grammar.h</w:t>
-      </w:r>
-      <w:proofErr w:type="spellEnd"/>
+        <w:t xml:space="preserve"> grammar.h</w:t>
+      </w:r>
       <w:r>
         <w:rPr>
           <w:rFonts w:ascii="Times New Roman" w:hAnsi="Times New Roman"/>
@@ -919,17 +847,8 @@
           <w:rFonts w:ascii="Times New Roman" w:hAnsi="Times New Roman"/>
           <w:sz w:val="24"/>
         </w:rPr>
-        <w:t xml:space="preserve"> </w:t>
-      </w:r>
-      <w:proofErr w:type="spellStart"/>
-      <w:r>
-        <w:rPr>
-          <w:rFonts w:ascii="Times New Roman" w:hAnsi="Times New Roman"/>
-          <w:sz w:val="24"/>
-        </w:rPr>
-        <w:t>stack.h</w:t>
-      </w:r>
-      <w:proofErr w:type="spellEnd"/>
+        <w:t xml:space="preserve"> stack.h</w:t>
+      </w:r>
       <w:r>
         <w:rPr>
           <w:rFonts w:ascii="Times New Roman" w:hAnsi="Times New Roman"/>
@@ -987,17 +906,8 @@
           <w:rFonts w:ascii="Times New Roman" w:hAnsi="Times New Roman"/>
           <w:sz w:val="24"/>
         </w:rPr>
-        <w:t xml:space="preserve"> </w:t>
-      </w:r>
-      <w:proofErr w:type="spellStart"/>
-      <w:r>
-        <w:rPr>
-          <w:rFonts w:ascii="Times New Roman" w:hAnsi="Times New Roman"/>
-          <w:sz w:val="24"/>
-        </w:rPr>
-        <w:t>lexer.c</w:t>
-      </w:r>
-      <w:proofErr w:type="spellEnd"/>
+        <w:t xml:space="preserve"> lexer.c</w:t>
+      </w:r>
       <w:r>
         <w:rPr>
           <w:rFonts w:ascii="Times New Roman" w:hAnsi="Times New Roman"/>
@@ -1024,17 +934,8 @@
           <w:rFonts w:ascii="Times New Roman" w:hAnsi="Times New Roman"/>
           <w:sz w:val="24"/>
         </w:rPr>
-        <w:t xml:space="preserve"> </w:t>
-      </w:r>
-      <w:proofErr w:type="spellStart"/>
-      <w:r>
-        <w:rPr>
-          <w:rFonts w:ascii="Times New Roman" w:hAnsi="Times New Roman"/>
-          <w:sz w:val="24"/>
-        </w:rPr>
-        <w:t>traverseParseTree.c</w:t>
-      </w:r>
-      <w:proofErr w:type="spellEnd"/>
+        <w:t xml:space="preserve"> traverseParseTree.c</w:t>
+      </w:r>
       <w:r>
         <w:rPr>
           <w:rFonts w:ascii="Times New Roman" w:hAnsi="Times New Roman"/>
@@ -1113,46 +1014,36 @@
           <w:rFonts w:ascii="Times New Roman" w:hAnsi="Times New Roman"/>
           <w:sz w:val="24"/>
         </w:rPr>
+        <w:t xml:space="preserve"> lexer.h</w:t>
+      </w:r>
+      <w:r>
+        <w:rPr>
+          <w:rFonts w:ascii="Times New Roman" w:hAnsi="Times New Roman"/>
+          <w:sz w:val="24"/>
+        </w:rPr>
+        <w:t xml:space="preserve">              </w:t>
+      </w:r>
+      <w:r>
+        <w:rPr>
+          <w:rFonts w:ascii="Times New Roman" w:hAnsi="Times New Roman"/>
+          <w:sz w:val="24"/>
+        </w:rPr>
+        <w:t xml:space="preserve">  </w:t>
+      </w:r>
+      <w:r>
+        <w:rPr>
+          <w:rFonts w:ascii="Times New Roman" w:hAnsi="Times New Roman"/>
+          <w:sz w:val="24"/>
+        </w:rPr>
+        <w:t>11</w:t>
+      </w:r>
+      <w:r>
+        <w:rPr>
+          <w:rFonts w:ascii="Times New Roman" w:hAnsi="Times New Roman"/>
+          <w:sz w:val="24"/>
+        </w:rPr>
         <w:t xml:space="preserve"> </w:t>
       </w:r>
-      <w:proofErr w:type="spellStart"/>
-      <w:r>
-        <w:rPr>
-          <w:rFonts w:ascii="Times New Roman" w:hAnsi="Times New Roman"/>
-          <w:sz w:val="24"/>
-        </w:rPr>
-        <w:t>lexer.h</w:t>
-      </w:r>
-      <w:proofErr w:type="spellEnd"/>
-      <w:r>
-        <w:rPr>
-          <w:rFonts w:ascii="Times New Roman" w:hAnsi="Times New Roman"/>
-          <w:sz w:val="24"/>
-        </w:rPr>
-        <w:t xml:space="preserve">              </w:t>
-      </w:r>
-      <w:r>
-        <w:rPr>
-          <w:rFonts w:ascii="Times New Roman" w:hAnsi="Times New Roman"/>
-          <w:sz w:val="24"/>
-        </w:rPr>
-        <w:t xml:space="preserve">  </w:t>
-      </w:r>
-      <w:r>
-        <w:rPr>
-          <w:rFonts w:ascii="Times New Roman" w:hAnsi="Times New Roman"/>
-          <w:sz w:val="24"/>
-        </w:rPr>
-        <w:t>11</w:t>
-      </w:r>
-      <w:r>
-        <w:rPr>
-          <w:rFonts w:ascii="Times New Roman" w:hAnsi="Times New Roman"/>
-          <w:sz w:val="24"/>
-        </w:rPr>
-        <w:t xml:space="preserve"> </w:t>
-      </w:r>
-      <w:proofErr w:type="spellStart"/>
       <w:r>
         <w:rPr>
           <w:rFonts w:ascii="Times New Roman" w:hAnsi="Times New Roman"/>
@@ -1167,7 +1058,6 @@
         </w:rPr>
         <w:t>h</w:t>
       </w:r>
-      <w:proofErr w:type="spellEnd"/>
       <w:r>
         <w:rPr>
           <w:rFonts w:ascii="Times New Roman" w:hAnsi="Times New Roman"/>
@@ -1218,17 +1108,8 @@
           <w:rFonts w:ascii="Times New Roman" w:hAnsi="Times New Roman"/>
           <w:sz w:val="24"/>
         </w:rPr>
-        <w:t xml:space="preserve"> </w:t>
-      </w:r>
-      <w:proofErr w:type="spellStart"/>
-      <w:r>
-        <w:rPr>
-          <w:rFonts w:ascii="Times New Roman" w:hAnsi="Times New Roman"/>
-          <w:sz w:val="24"/>
-        </w:rPr>
-        <w:t>parser.c</w:t>
-      </w:r>
-      <w:proofErr w:type="spellEnd"/>
+        <w:t xml:space="preserve"> parser.c</w:t>
+      </w:r>
       <w:r>
         <w:rPr>
           <w:rFonts w:ascii="Times New Roman" w:hAnsi="Times New Roman"/>
@@ -1588,25 +1469,7 @@
           <w:bCs/>
           <w:sz w:val="24"/>
         </w:rPr>
-        <w:t xml:space="preserve">Total number of </w:t>
-      </w:r>
-      <w:proofErr w:type="spellStart"/>
-      <w:r>
-        <w:rPr>
-          <w:rFonts w:ascii="Times New Roman" w:hAnsi="Times New Roman"/>
-          <w:bCs/>
-          <w:sz w:val="24"/>
-        </w:rPr>
-        <w:t>nonterminals</w:t>
-      </w:r>
-      <w:proofErr w:type="spellEnd"/>
-      <w:r>
-        <w:rPr>
-          <w:rFonts w:ascii="Times New Roman" w:hAnsi="Times New Roman"/>
-          <w:bCs/>
-          <w:sz w:val="24"/>
-        </w:rPr>
-        <w:t>: ___________________</w:t>
+        <w:t>Total number of nonterminals: ___________________</w:t>
       </w:r>
     </w:p>
     <w:p>
@@ -1722,23 +1585,13 @@
           <w:sz w:val="24"/>
         </w:rPr>
       </w:pPr>
-      <w:proofErr w:type="spellStart"/>
-      <w:r>
-        <w:rPr>
-          <w:rFonts w:ascii="Times New Roman" w:hAnsi="Times New Roman"/>
-          <w:bCs/>
-          <w:sz w:val="24"/>
-        </w:rPr>
-        <w:t>Tokenstream</w:t>
-      </w:r>
-      <w:proofErr w:type="spellEnd"/>
-      <w:r>
-        <w:rPr>
-          <w:rFonts w:ascii="Times New Roman" w:hAnsi="Times New Roman"/>
-          <w:bCs/>
-          <w:sz w:val="24"/>
-        </w:rPr>
-        <w:t xml:space="preserve"> created [yes/no]:_______________________________</w:t>
+      <w:r>
+        <w:rPr>
+          <w:rFonts w:ascii="Times New Roman" w:hAnsi="Times New Roman"/>
+          <w:bCs/>
+          <w:sz w:val="24"/>
+        </w:rPr>
+        <w:t>Tokenstream created [yes/no]:_______________________________</w:t>
       </w:r>
     </w:p>
     <w:p>
@@ -1801,21 +1654,12 @@
           <w:i/>
         </w:rPr>
       </w:pPr>
-      <w:proofErr w:type="spellStart"/>
       <w:r>
         <w:rPr>
           <w:b/>
           <w:i/>
         </w:rPr>
-        <w:t>readGrammar</w:t>
-      </w:r>
-      <w:proofErr w:type="spellEnd"/>
-      <w:r>
-        <w:rPr>
-          <w:b/>
-          <w:i/>
-        </w:rPr>
-        <w:t xml:space="preserve"> ( ) [yes] ______________________</w:t>
+        <w:t>readGrammar ( ) [yes] ______________________</w:t>
       </w:r>
     </w:p>
     <w:p>
@@ -1833,7 +1677,6 @@
           <w:i/>
         </w:rPr>
       </w:pPr>
-      <w:proofErr w:type="spellStart"/>
       <w:r>
         <w:rPr>
           <w:b/>
@@ -1843,19 +1686,7 @@
           <w:sz w:val="23"/>
           <w:szCs w:val="23"/>
         </w:rPr>
-        <w:t>tokeniseSourcecode</w:t>
-      </w:r>
-      <w:proofErr w:type="spellEnd"/>
-      <w:r>
-        <w:rPr>
-          <w:b/>
-          <w:bCs/>
-          <w:i/>
-          <w:iCs/>
-          <w:sz w:val="23"/>
-          <w:szCs w:val="23"/>
-        </w:rPr>
-        <w:t xml:space="preserve">  ( ) </w:t>
+        <w:t xml:space="preserve">tokeniseSourcecode  ( ) </w:t>
       </w:r>
       <w:r>
         <w:rPr>
@@ -1884,7 +1715,6 @@
           <w:i/>
         </w:rPr>
       </w:pPr>
-      <w:proofErr w:type="spellStart"/>
       <w:r>
         <w:rPr>
           <w:b/>
@@ -1892,7 +1722,6 @@
         </w:rPr>
         <w:t>createParseTree</w:t>
       </w:r>
-      <w:proofErr w:type="spellEnd"/>
       <w:r>
         <w:rPr>
           <w:b/>
@@ -1937,7 +1766,6 @@
           <w:i/>
         </w:rPr>
       </w:pPr>
-      <w:proofErr w:type="spellStart"/>
       <w:r>
         <w:rPr>
           <w:b/>
@@ -1945,7 +1773,6 @@
         </w:rPr>
         <w:t>traverseParseTree</w:t>
       </w:r>
-      <w:proofErr w:type="spellEnd"/>
       <w:r>
         <w:rPr>
           <w:b/>
@@ -1976,7 +1803,6 @@
           <w:i/>
         </w:rPr>
       </w:pPr>
-      <w:proofErr w:type="spellStart"/>
       <w:r>
         <w:rPr>
           <w:b/>
@@ -1984,7 +1810,6 @@
         </w:rPr>
         <w:t>printParseTree</w:t>
       </w:r>
-      <w:proofErr w:type="spellEnd"/>
       <w:r>
         <w:rPr>
           <w:b/>
@@ -2022,7 +1847,6 @@
         </w:rPr>
         <w:t xml:space="preserve"> </w:t>
       </w:r>
-      <w:proofErr w:type="spellStart"/>
       <w:r>
         <w:rPr>
           <w:b/>
@@ -2057,7 +1881,6 @@
         </w:rPr>
         <w:t>ypeExpressionTable</w:t>
       </w:r>
-      <w:proofErr w:type="spellEnd"/>
       <w:r>
         <w:rPr>
           <w:b/>
@@ -2527,21 +2350,12 @@
           <w:sz w:val="24"/>
         </w:rPr>
       </w:pPr>
-      <w:proofErr w:type="spellStart"/>
-      <w:r>
-        <w:rPr>
-          <w:rFonts w:ascii="Times New Roman" w:hAnsi="Times New Roman"/>
-          <w:sz w:val="24"/>
-        </w:rPr>
-        <w:t>Makefile</w:t>
-      </w:r>
-      <w:proofErr w:type="spellEnd"/>
-      <w:r>
-        <w:rPr>
-          <w:rFonts w:ascii="Times New Roman" w:hAnsi="Times New Roman"/>
-          <w:sz w:val="24"/>
-        </w:rPr>
-        <w:t xml:space="preserve"> works (yes/</w:t>
+      <w:r>
+        <w:rPr>
+          <w:rFonts w:ascii="Times New Roman" w:hAnsi="Times New Roman"/>
+          <w:sz w:val="24"/>
+        </w:rPr>
+        <w:t>Makefile works (yes/</w:t>
       </w:r>
       <w:r>
         <w:rPr>
@@ -2663,23 +2477,7 @@
           <w:rFonts w:ascii="Times New Roman" w:hAnsi="Times New Roman"/>
           <w:sz w:val="24"/>
         </w:rPr>
-        <w:t xml:space="preserve">Ensured the compatibility of your code with the specified  </w:t>
-      </w:r>
-      <w:proofErr w:type="spellStart"/>
-      <w:r>
-        <w:rPr>
-          <w:rFonts w:ascii="Times New Roman" w:hAnsi="Times New Roman"/>
-          <w:sz w:val="24"/>
-        </w:rPr>
-        <w:t>gcc</w:t>
-      </w:r>
-      <w:proofErr w:type="spellEnd"/>
-      <w:r>
-        <w:rPr>
-          <w:rFonts w:ascii="Times New Roman" w:hAnsi="Times New Roman"/>
-          <w:sz w:val="24"/>
-        </w:rPr>
-        <w:t xml:space="preserve"> version(yes/no)____________</w:t>
+        <w:t>Ensured the compatibility of your code with the specified  gcc version(yes/no)____________</w:t>
       </w:r>
     </w:p>
     <w:p>

</xml_diff>